<commit_message>
diagrama visao de negocio + inicio dashboard
</commit_message>
<xml_diff>
--- a/Documentação/Documentação.docx
+++ b/Documentação/Documentação.docx
@@ -1887,10 +1887,7 @@
         <w:t xml:space="preserve">O Diagrama de Negócios serve para trazer uma visão de como será o funcionamento do </w:t>
       </w:r>
       <w:r>
-        <w:t>p</w:t>
-      </w:r>
-      <w:r>
-        <w:t>roduto</w:t>
+        <w:t>site</w:t>
       </w:r>
       <w:r>
         <w:t>, simplificando</w:t>
@@ -1922,14 +1919,11 @@
     </w:p>
     <w:p>
       <w:r>
-        <w:rPr>
-          <w:noProof/>
-        </w:rPr>
         <w:drawing>
-          <wp:inline distT="0" distB="0" distL="0" distR="0" wp14:anchorId="79295274" wp14:editId="18EB51A9">
-            <wp:extent cx="5400040" cy="2847340"/>
+          <wp:inline distT="0" distB="0" distL="0" distR="0" wp14:anchorId="7AA7D1A7" wp14:editId="60D9D17A">
+            <wp:extent cx="4762500" cy="3265538"/>
             <wp:effectExtent l="0" t="0" r="0" b="0"/>
-            <wp:docPr id="896411750" name="Imagem 6" descr="Interface gráfica do usuário, Aplicativo&#10;&#10;O conteúdo gerado por IA pode estar incorreto."/>
+            <wp:docPr id="1783498112" name="Imagem 1" descr="Diagrama"/>
             <wp:cNvGraphicFramePr>
               <a:graphicFrameLocks xmlns:a="http://schemas.openxmlformats.org/drawingml/2006/main" noChangeAspect="1"/>
             </wp:cNvGraphicFramePr>
@@ -1937,36 +1931,23 @@
               <a:graphicData uri="http://schemas.openxmlformats.org/drawingml/2006/picture">
                 <pic:pic xmlns:pic="http://schemas.openxmlformats.org/drawingml/2006/picture">
                   <pic:nvPicPr>
-                    <pic:cNvPr id="896411750" name="Imagem 6" descr="Interface gráfica do usuário, Aplicativo&#10;&#10;O conteúdo gerado por IA pode estar incorreto."/>
-                    <pic:cNvPicPr>
-                      <a:picLocks noChangeAspect="1" noChangeArrowheads="1"/>
-                    </pic:cNvPicPr>
+                    <pic:cNvPr id="1783498112" name="Imagem 1" descr="Diagrama"/>
+                    <pic:cNvPicPr/>
                   </pic:nvPicPr>
                   <pic:blipFill>
-                    <a:blip r:embed="rId8">
-                      <a:extLst>
-                        <a:ext uri="{28A0092B-C50C-407E-A947-70E740481C1C}">
-                          <a14:useLocalDpi xmlns:a14="http://schemas.microsoft.com/office/drawing/2010/main" val="0"/>
-                        </a:ext>
-                      </a:extLst>
-                    </a:blip>
-                    <a:srcRect/>
+                    <a:blip r:embed="rId8"/>
                     <a:stretch>
                       <a:fillRect/>
                     </a:stretch>
                   </pic:blipFill>
-                  <pic:spPr bwMode="auto">
+                  <pic:spPr>
                     <a:xfrm>
                       <a:off x="0" y="0"/>
-                      <a:ext cx="5400040" cy="2847340"/>
+                      <a:ext cx="4779132" cy="3276942"/>
                     </a:xfrm>
                     <a:prstGeom prst="rect">
                       <a:avLst/>
                     </a:prstGeom>
-                    <a:noFill/>
-                    <a:ln>
-                      <a:noFill/>
-                    </a:ln>
                   </pic:spPr>
                 </pic:pic>
               </a:graphicData>
@@ -2091,6 +2072,7 @@
         <w:rPr>
           <w:noProof/>
         </w:rPr>
+        <w:lastRenderedPageBreak/>
         <w:drawing>
           <wp:inline distT="0" distB="0" distL="0" distR="0" wp14:anchorId="486034BB" wp14:editId="7398F4F0">
             <wp:extent cx="4922520" cy="2773680"/>

</xml_diff>